<commit_message>
Report finished except for histograms
</commit_message>
<xml_diff>
--- a/INEG_2313_Anderson_Bektemirov.docx
+++ b/INEG_2313_Anderson_Bektemirov.docx
@@ -11,45 +11,73 @@
           <w:szCs w:val="32"/>
         </w:rPr>
       </w:pPr>
-      <w:r>
+    </w:p>
+    <w:p>
+      <w:pPr>
+        <w:jc w:val="center"/>
         <w:rPr>
           <w:b/>
           <w:sz w:val="32"/>
           <w:szCs w:val="32"/>
         </w:rPr>
-        <w:t>INEG 2313: Applied Probability and Statistics</w:t>
-      </w:r>
-      <w:r>
+      </w:pPr>
+    </w:p>
+    <w:p>
+      <w:pPr>
+        <w:jc w:val="center"/>
         <w:rPr>
           <w:b/>
           <w:sz w:val="32"/>
           <w:szCs w:val="32"/>
         </w:rPr>
-        <w:t xml:space="preserve"> </w:t>
-      </w:r>
-      <w:r>
+      </w:pPr>
+    </w:p>
+    <w:p>
+      <w:pPr>
+        <w:jc w:val="center"/>
         <w:rPr>
           <w:b/>
           <w:sz w:val="32"/>
           <w:szCs w:val="32"/>
         </w:rPr>
-        <w:t>for Engineers</w:t>
-      </w:r>
-      <w:r>
+      </w:pPr>
+    </w:p>
+    <w:p>
+      <w:pPr>
+        <w:jc w:val="center"/>
         <w:rPr>
           <w:b/>
           <w:sz w:val="32"/>
           <w:szCs w:val="32"/>
         </w:rPr>
-        <w:t xml:space="preserve"> </w:t>
-      </w:r>
-      <w:r>
+      </w:pPr>
+    </w:p>
+    <w:p>
+      <w:pPr>
+        <w:jc w:val="center"/>
         <w:rPr>
           <w:b/>
           <w:sz w:val="32"/>
           <w:szCs w:val="32"/>
         </w:rPr>
-        <w:t>I</w:t>
+      </w:pPr>
+    </w:p>
+    <w:p>
+      <w:pPr>
+        <w:jc w:val="center"/>
+        <w:rPr>
+          <w:b/>
+          <w:sz w:val="32"/>
+          <w:szCs w:val="32"/>
+        </w:rPr>
+      </w:pPr>
+      <w:r>
+        <w:rPr>
+          <w:b/>
+          <w:sz w:val="32"/>
+          <w:szCs w:val="32"/>
+        </w:rPr>
+        <w:t>INEG 2313: Applied Probability and Statistics for Engineers I</w:t>
       </w:r>
     </w:p>
     <w:p>
@@ -467,24 +495,35 @@
         <w:spacing w:line="480" w:lineRule="auto"/>
         <w:contextualSpacing/>
         <w:rPr>
+          <w:b/>
           <w:sz w:val="24"/>
           <w:szCs w:val="24"/>
         </w:rPr>
       </w:pPr>
-      <w:r>
-        <w:rPr>
-          <w:b/>
-          <w:sz w:val="24"/>
-          <w:szCs w:val="24"/>
-        </w:rPr>
-        <w:t>Data Processing</w:t>
-      </w:r>
     </w:p>
     <w:p>
       <w:pPr>
         <w:spacing w:line="480" w:lineRule="auto"/>
         <w:contextualSpacing/>
         <w:rPr>
+          <w:sz w:val="24"/>
+          <w:szCs w:val="24"/>
+        </w:rPr>
+      </w:pPr>
+      <w:r>
+        <w:rPr>
+          <w:b/>
+          <w:sz w:val="24"/>
+          <w:szCs w:val="24"/>
+        </w:rPr>
+        <w:t>Data Processing</w:t>
+      </w:r>
+    </w:p>
+    <w:p>
+      <w:pPr>
+        <w:spacing w:line="480" w:lineRule="auto"/>
+        <w:contextualSpacing/>
+        <w:rPr>
           <w:rFonts w:eastAsiaTheme="minorEastAsia"/>
           <w:sz w:val="24"/>
           <w:szCs w:val="24"/>
@@ -526,7 +565,15 @@
           <w:sz w:val="24"/>
           <w:szCs w:val="24"/>
         </w:rPr>
-        <w:t xml:space="preserve"> timestamp – that is, the number of seconds from the beginning of January 1</w:t>
+        <w:t xml:space="preserve"> timestamp – that is, the </w:t>
+      </w:r>
+      <w:r>
+        <w:rPr>
+          <w:sz w:val="24"/>
+          <w:szCs w:val="24"/>
+        </w:rPr>
+        <w:lastRenderedPageBreak/>
+        <w:t>number of seconds from the beginning of January 1</w:t>
       </w:r>
       <w:r>
         <w:rPr>
@@ -541,15 +588,7 @@
           <w:sz w:val="24"/>
           <w:szCs w:val="24"/>
         </w:rPr>
-        <w:t xml:space="preserve">, 1970, UTC to the time the post was </w:t>
-      </w:r>
-      <w:r>
-        <w:rPr>
-          <w:sz w:val="24"/>
-          <w:szCs w:val="24"/>
-        </w:rPr>
-        <w:lastRenderedPageBreak/>
-        <w:t xml:space="preserve">submitted. However, before storing the data locally, it was determined that a more useful and informative piece of data was the time of submission on the day the post was submitted. This data allowed the observation and analysis of trends which may or may not be present in the daily submission time of popular posts. With this in mind, the submission times were converted from </w:t>
+        <w:t xml:space="preserve">, 1970, UTC to the time the post was submitted. However, before storing the data locally, it was determined that a more useful and informative piece of data was the time of submission on the day the post was submitted. This data allowed the observation and analysis of trends which may or may not be present in the daily submission time of popular posts. With this in mind, the submission times were converted from </w:t>
       </w:r>
       <w:proofErr w:type="gramStart"/>
       <w:r>
@@ -599,15 +638,7 @@
             <w:sz w:val="24"/>
             <w:szCs w:val="24"/>
           </w:rPr>
-          <m:t>date.ho</m:t>
-        </m:r>
-        <m:r>
-          <w:rPr>
-            <w:rFonts w:ascii="Cambria Math" w:hAnsi="Cambria Math"/>
-            <w:sz w:val="24"/>
-            <w:szCs w:val="24"/>
-          </w:rPr>
-          <m:t>ur * 60 * 60 + date.minute * 60 + date.second</m:t>
+          <m:t>date.hour * 60 * 60 + date.minute * 60 + date.second</m:t>
         </m:r>
       </m:oMath>
       <w:r>
@@ -655,6 +686,17 @@
         </w:rPr>
         <w:t xml:space="preserve"> timestamp.</w:t>
       </w:r>
+    </w:p>
+    <w:p>
+      <w:pPr>
+        <w:spacing w:line="480" w:lineRule="auto"/>
+        <w:contextualSpacing/>
+        <w:rPr>
+          <w:b/>
+          <w:sz w:val="24"/>
+          <w:szCs w:val="24"/>
+        </w:rPr>
+      </w:pPr>
     </w:p>
     <w:p>
       <w:pPr>
@@ -880,7 +922,6 @@
                 <w:sz w:val="24"/>
                 <w:szCs w:val="24"/>
               </w:rPr>
-              <w:lastRenderedPageBreak/>
               <w:t>Mean:</w:t>
             </w:r>
           </w:p>
@@ -1396,6 +1437,17 @@
         <w:spacing w:line="480" w:lineRule="auto"/>
         <w:contextualSpacing/>
         <w:rPr>
+          <w:b/>
+          <w:sz w:val="24"/>
+          <w:szCs w:val="24"/>
+        </w:rPr>
+      </w:pPr>
+    </w:p>
+    <w:p>
+      <w:pPr>
+        <w:spacing w:line="480" w:lineRule="auto"/>
+        <w:contextualSpacing/>
+        <w:rPr>
           <w:sz w:val="24"/>
           <w:szCs w:val="24"/>
         </w:rPr>
@@ -1467,15 +1519,7 @@
               <w:sz w:val="24"/>
               <w:szCs w:val="24"/>
             </w:rPr>
-            <m:t>T</m:t>
-          </m:r>
-          <m:r>
-            <w:rPr>
-              <w:rFonts w:ascii="Cambria Math" w:hAnsi="Cambria Math"/>
-              <w:sz w:val="24"/>
-              <w:szCs w:val="24"/>
-            </w:rPr>
-            <m:t>≡number of seconds since 00:00:00 on the day of a pos</m:t>
+            <m:t>T≡number of seconds since 00:00:00 on the day of a pos</m:t>
           </m:r>
           <m:sSup>
             <m:sSupPr>
@@ -1534,6 +1578,7 @@
           <w:sz w:val="24"/>
           <w:szCs w:val="24"/>
         </w:rPr>
+        <w:lastRenderedPageBreak/>
         <w:t xml:space="preserve"> </w:t>
       </w:r>
       <w:r>
@@ -2164,6 +2209,17 @@
         <w:spacing w:line="480" w:lineRule="auto"/>
         <w:contextualSpacing/>
         <w:rPr>
+          <w:b/>
+          <w:sz w:val="24"/>
+          <w:szCs w:val="24"/>
+        </w:rPr>
+      </w:pPr>
+    </w:p>
+    <w:p>
+      <w:pPr>
+        <w:spacing w:line="480" w:lineRule="auto"/>
+        <w:contextualSpacing/>
+        <w:rPr>
           <w:sz w:val="24"/>
           <w:szCs w:val="24"/>
         </w:rPr>
@@ -2192,6 +2248,7 @@
           <w:sz w:val="24"/>
           <w:szCs w:val="24"/>
         </w:rPr>
+        <w:lastRenderedPageBreak/>
         <w:t xml:space="preserve">It was hypothesized that a dependency might exist between the number of comments on a post and its overall rank. That is, </w:t>
       </w:r>
       <w:r>
@@ -2224,24 +2281,7 @@
               <w:sz w:val="24"/>
               <w:szCs w:val="24"/>
             </w:rPr>
-            <w:lastRenderedPageBreak/>
-            <m:t xml:space="preserve">C≡number of comments on a reddit post ranking in the top 10,000 posts of all </m:t>
-          </m:r>
-          <m:r>
-            <w:rPr>
-              <w:rFonts w:ascii="Cambria Math" w:hAnsi="Cambria Math"/>
-              <w:sz w:val="24"/>
-              <w:szCs w:val="24"/>
-            </w:rPr>
-            <m:t>time</m:t>
-          </m:r>
-          <m:r>
-            <w:rPr>
-              <w:rFonts w:ascii="Cambria Math" w:hAnsi="Cambria Math"/>
-              <w:sz w:val="24"/>
-              <w:szCs w:val="24"/>
-            </w:rPr>
-            <m:t>.</m:t>
+            <m:t>C≡number of comments on a reddit post ranking in the top 10,000 posts of all time.</m:t>
           </m:r>
         </m:oMath>
       </m:oMathPara>
@@ -2386,6 +2426,7 @@
           <w:sz w:val="24"/>
           <w:szCs w:val="24"/>
         </w:rPr>
+        <w:lastRenderedPageBreak/>
         <w:t>Figure 3.1</w:t>
       </w:r>
       <w:r>
@@ -2426,15 +2467,7 @@
           <w:szCs w:val="24"/>
         </w:rPr>
         <w:tab/>
-        <w:t xml:space="preserve">A cursory examination of this scatter plot (and a more detailed examination of the plot in the project’s spreadsheet) shows no obvious trend or correlation between position and number of </w:t>
-      </w:r>
-      <w:r>
-        <w:rPr>
-          <w:sz w:val="24"/>
-          <w:szCs w:val="24"/>
-        </w:rPr>
-        <w:lastRenderedPageBreak/>
-        <w:t>comments. From this data, it can be concluded that the number of comments on a top 10,000 reddit post and that post’s position among all other top 10,000 posts are independent.</w:t>
+        <w:t>A cursory examination of this scatter plot (and a more detailed examination of the plot in the project’s spreadsheet) shows no obvious trend or correlation between position and number of comments. From this data, it can be concluded that the number of comments on a top 10,000 reddit post and that post’s position among all other top 10,000 posts are independent.</w:t>
       </w:r>
       <w:r>
         <w:rPr>
@@ -2508,6 +2541,17 @@
         </w:rPr>
         <w:t>.</w:t>
       </w:r>
+    </w:p>
+    <w:p>
+      <w:pPr>
+        <w:spacing w:line="480" w:lineRule="auto"/>
+        <w:contextualSpacing/>
+        <w:rPr>
+          <w:b/>
+          <w:sz w:val="24"/>
+          <w:szCs w:val="24"/>
+        </w:rPr>
+      </w:pPr>
     </w:p>
     <w:p>
       <w:pPr>
@@ -3218,6 +3262,18 @@
         <w:contextualSpacing/>
         <w:rPr>
           <w:rFonts w:eastAsiaTheme="minorEastAsia"/>
+          <w:b/>
+          <w:sz w:val="24"/>
+          <w:szCs w:val="24"/>
+        </w:rPr>
+      </w:pPr>
+    </w:p>
+    <w:p>
+      <w:pPr>
+        <w:spacing w:line="480" w:lineRule="auto"/>
+        <w:contextualSpacing/>
+        <w:rPr>
+          <w:rFonts w:eastAsiaTheme="minorEastAsia"/>
           <w:sz w:val="24"/>
           <w:szCs w:val="24"/>
         </w:rPr>
@@ -3293,7 +3349,23 @@
           <w:sz w:val="24"/>
           <w:szCs w:val="24"/>
         </w:rPr>
-        <w:t>. Thus, the following null and alternative hypotheses were formulated for this test:</w:t>
+        <w:t xml:space="preserve">. Thus, the following null and alternative hypotheses were formulated </w:t>
+      </w:r>
+      <w:r>
+        <w:rPr>
+          <w:rFonts w:eastAsiaTheme="minorEastAsia"/>
+          <w:sz w:val="24"/>
+          <w:szCs w:val="24"/>
+        </w:rPr>
+        <w:t>to determine if the widely held belief was incorrect</w:t>
+      </w:r>
+      <w:r>
+        <w:rPr>
+          <w:rFonts w:eastAsiaTheme="minorEastAsia"/>
+          <w:sz w:val="24"/>
+          <w:szCs w:val="24"/>
+        </w:rPr>
+        <w:t>:</w:t>
       </w:r>
     </w:p>
     <w:p>
@@ -4424,15 +4496,7 @@
                     <w:sz w:val="24"/>
                     <w:szCs w:val="24"/>
                   </w:rPr>
-                  <m:t>μ≥48,680.8</m:t>
-                </m:r>
-                <m:r>
-                  <w:rPr>
-                    <w:rFonts w:ascii="Cambria Math" w:hAnsi="Cambria Math"/>
-                    <w:sz w:val="24"/>
-                    <w:szCs w:val="24"/>
-                  </w:rPr>
-                  <m:t>8</m:t>
+                  <m:t>μ≥48,680.88</m:t>
                 </m:r>
               </m:oMath>
             </m:oMathPara>
@@ -4717,7 +4781,16 @@
           <w:sz w:val="24"/>
           <w:szCs w:val="24"/>
         </w:rPr>
-        <w:t>. Interpreted, this conclusion means that we cannot say that the top scoring reddit posts are submitted after 0900 US Central Time. In fact, we can say with 95% confidence that the average submission time of the top 10,000 reddit posts is before 0900 Central.</w:t>
+        <w:t xml:space="preserve">. Interpreted, this conclusion means that we cannot say that the top scoring reddit posts are submitted after 0900 US Central Time. In fact, we can say with 95% </w:t>
+      </w:r>
+      <w:r>
+        <w:rPr>
+          <w:rFonts w:eastAsiaTheme="minorEastAsia"/>
+          <w:sz w:val="24"/>
+          <w:szCs w:val="24"/>
+        </w:rPr>
+        <w:lastRenderedPageBreak/>
+        <w:t>confidence that the average submission time of the top 10,000 reddit posts is before 0900 Central.</w:t>
       </w:r>
     </w:p>
     <w:p>
@@ -4733,11 +4806,57 @@
       <w:r>
         <w:rPr>
           <w:rFonts w:eastAsiaTheme="minorEastAsia"/>
+          <w:sz w:val="24"/>
+          <w:szCs w:val="24"/>
+        </w:rPr>
+        <w:t xml:space="preserve">For information on data collection, see </w:t>
+      </w:r>
+      <w:r>
+        <w:rPr>
+          <w:rFonts w:eastAsiaTheme="minorEastAsia"/>
           <w:b/>
           <w:sz w:val="24"/>
           <w:szCs w:val="24"/>
         </w:rPr>
-        <w:lastRenderedPageBreak/>
+        <w:t>Data Collection</w:t>
+      </w:r>
+      <w:r>
+        <w:rPr>
+          <w:rFonts w:eastAsiaTheme="minorEastAsia"/>
+          <w:sz w:val="24"/>
+          <w:szCs w:val="24"/>
+        </w:rPr>
+        <w:t>.</w:t>
+      </w:r>
+    </w:p>
+    <w:p>
+      <w:pPr>
+        <w:spacing w:line="480" w:lineRule="auto"/>
+        <w:contextualSpacing/>
+        <w:rPr>
+          <w:rFonts w:eastAsiaTheme="minorEastAsia"/>
+          <w:sz w:val="24"/>
+          <w:szCs w:val="24"/>
+        </w:rPr>
+      </w:pPr>
+    </w:p>
+    <w:p>
+      <w:pPr>
+        <w:spacing w:line="480" w:lineRule="auto"/>
+        <w:contextualSpacing/>
+        <w:rPr>
+          <w:rFonts w:eastAsiaTheme="minorEastAsia"/>
+          <w:sz w:val="24"/>
+          <w:szCs w:val="24"/>
+        </w:rPr>
+      </w:pPr>
+      <w:r>
+        <w:rPr>
+          <w:rFonts w:eastAsiaTheme="minorEastAsia"/>
+          <w:b/>
+          <w:sz w:val="24"/>
+          <w:szCs w:val="24"/>
+        </w:rPr>
         <w:t>Part 6 – Hypothesis Test on a Population Proportion</w:t>
       </w:r>
     </w:p>
@@ -4795,7 +4914,21 @@
           <w:sz w:val="24"/>
           <w:szCs w:val="24"/>
         </w:rPr>
-        <w:t>The testers’ own experiences, as well as commonly held opinion on reddit, lead to a belief that 10% or less of the top posts on reddit were self-posts. Thus, the following null and alternative hypotheses were formulated:</w:t>
+        <w:t>The testers’ own experiences, as well as commonly held opinion on reddit, lead to a belief that 10% or less of the top posts on reddit were self-posts. Thus, the following null and alternative hypotheses were formulated</w:t>
+      </w:r>
+      <w:r>
+        <w:rPr>
+          <w:sz w:val="24"/>
+          <w:szCs w:val="24"/>
+        </w:rPr>
+        <w:t xml:space="preserve"> to determine if this belief was incorrect</w:t>
+      </w:r>
+      <w:r>
+        <w:rPr>
+          <w:sz w:val="24"/>
+          <w:szCs w:val="24"/>
+        </w:rPr>
+        <w:t>:</w:t>
       </w:r>
     </w:p>
     <w:p>
@@ -4847,31 +4980,7 @@
               <w:sz w:val="24"/>
               <w:szCs w:val="24"/>
             </w:rPr>
-            <m:t xml:space="preserve">: </m:t>
-          </m:r>
-          <m:r>
-            <w:rPr>
-              <w:rFonts w:ascii="Cambria Math" w:hAnsi="Cambria Math"/>
-              <w:sz w:val="24"/>
-              <w:szCs w:val="24"/>
-            </w:rPr>
-            <m:t>p</m:t>
-          </m:r>
-          <m:r>
-            <w:rPr>
-              <w:rFonts w:ascii="Cambria Math" w:hAnsi="Cambria Math"/>
-              <w:sz w:val="24"/>
-              <w:szCs w:val="24"/>
-            </w:rPr>
-            <m:t>&lt;</m:t>
-          </m:r>
-          <m:r>
-            <w:rPr>
-              <w:rFonts w:ascii="Cambria Math" w:hAnsi="Cambria Math"/>
-              <w:sz w:val="24"/>
-              <w:szCs w:val="24"/>
-            </w:rPr>
-            <m:t>.1</m:t>
+            <m:t>: p&lt;.1</m:t>
           </m:r>
         </m:oMath>
       </m:oMathPara>
@@ -4925,31 +5034,7 @@
               <w:sz w:val="24"/>
               <w:szCs w:val="24"/>
             </w:rPr>
-            <m:t xml:space="preserve">: </m:t>
-          </m:r>
-          <m:r>
-            <w:rPr>
-              <w:rFonts w:ascii="Cambria Math" w:hAnsi="Cambria Math"/>
-              <w:sz w:val="24"/>
-              <w:szCs w:val="24"/>
-            </w:rPr>
-            <m:t>p</m:t>
-          </m:r>
-          <m:r>
-            <w:rPr>
-              <w:rFonts w:ascii="Cambria Math" w:hAnsi="Cambria Math"/>
-              <w:sz w:val="24"/>
-              <w:szCs w:val="24"/>
-            </w:rPr>
-            <m:t>&gt;</m:t>
-          </m:r>
-          <m:r>
-            <w:rPr>
-              <w:rFonts w:ascii="Cambria Math" w:hAnsi="Cambria Math"/>
-              <w:sz w:val="24"/>
-              <w:szCs w:val="24"/>
-            </w:rPr>
-            <m:t>.1</m:t>
+            <m:t>: p&gt;.1</m:t>
           </m:r>
         </m:oMath>
       </m:oMathPara>
@@ -5034,15 +5119,7 @@
             <w:sz w:val="24"/>
             <w:szCs w:val="24"/>
           </w:rPr>
-          <m:t>,</m:t>
-        </m:r>
-        <m:r>
-          <w:rPr>
-            <w:rFonts w:ascii="Cambria Math" w:hAnsi="Cambria Math"/>
-            <w:sz w:val="24"/>
-            <w:szCs w:val="24"/>
-          </w:rPr>
-          <m:t>n</m:t>
+          <m:t>,n</m:t>
         </m:r>
         <m:sSub>
           <m:sSubPr>
@@ -5887,6 +5964,7 @@
                 <w:sz w:val="24"/>
                 <w:szCs w:val="24"/>
               </w:rPr>
+              <w:lastRenderedPageBreak/>
               <w:t>95% Lower Confidence Interval</w:t>
             </w:r>
           </w:p>
@@ -6119,15 +6197,7 @@
                     <w:sz w:val="24"/>
                     <w:szCs w:val="24"/>
                   </w:rPr>
-                  <m:t>p≥0.05298391</m:t>
-                </m:r>
-                <m:r>
-                  <w:rPr>
-                    <w:rFonts w:ascii="Cambria Math" w:hAnsi="Cambria Math"/>
-                    <w:sz w:val="24"/>
-                    <w:szCs w:val="24"/>
-                  </w:rPr>
-                  <m:t>4</m:t>
+                  <m:t>p≥0.052983914</m:t>
                 </m:r>
               </m:oMath>
             </m:oMathPara>
@@ -6189,10 +6259,362 @@
         <w:spacing w:line="480" w:lineRule="auto"/>
         <w:contextualSpacing/>
         <w:rPr>
+          <w:rFonts w:eastAsiaTheme="minorEastAsia"/>
           <w:sz w:val="24"/>
           <w:szCs w:val="24"/>
         </w:rPr>
       </w:pPr>
+      <w:r>
+        <w:rPr>
+          <w:sz w:val="24"/>
+          <w:szCs w:val="24"/>
+        </w:rPr>
+        <w:tab/>
+      </w:r>
+      <w:proofErr w:type="gramStart"/>
+      <w:r>
+        <w:rPr>
+          <w:sz w:val="24"/>
+          <w:szCs w:val="24"/>
+        </w:rPr>
+        <w:t>This test on population proportion results in a conclusion of failing to reject the null hypothesis.</w:t>
+      </w:r>
+      <w:proofErr w:type="gramEnd"/>
+      <w:r>
+        <w:rPr>
+          <w:sz w:val="24"/>
+          <w:szCs w:val="24"/>
+        </w:rPr>
+        <w:t xml:space="preserve"> The test statistic </w:t>
+      </w:r>
+      <m:oMath>
+        <m:sSub>
+          <m:sSubPr>
+            <m:ctrlPr>
+              <w:rPr>
+                <w:rFonts w:ascii="Cambria Math" w:hAnsi="Cambria Math"/>
+                <w:i/>
+                <w:sz w:val="24"/>
+                <w:szCs w:val="24"/>
+              </w:rPr>
+            </m:ctrlPr>
+          </m:sSubPr>
+          <m:e>
+            <m:r>
+              <w:rPr>
+                <w:rFonts w:ascii="Cambria Math" w:hAnsi="Cambria Math"/>
+                <w:sz w:val="24"/>
+                <w:szCs w:val="24"/>
+              </w:rPr>
+              <m:t>Z</m:t>
+            </m:r>
+          </m:e>
+          <m:sub>
+            <m:r>
+              <w:rPr>
+                <w:rFonts w:ascii="Cambria Math" w:hAnsi="Cambria Math"/>
+                <w:sz w:val="24"/>
+                <w:szCs w:val="24"/>
+              </w:rPr>
+              <m:t>0</m:t>
+            </m:r>
+          </m:sub>
+        </m:sSub>
+        <m:r>
+          <w:rPr>
+            <w:rFonts w:ascii="Cambria Math" w:hAnsi="Cambria Math"/>
+            <w:sz w:val="24"/>
+            <w:szCs w:val="24"/>
+          </w:rPr>
+          <m:t>=-2.086996779</m:t>
+        </m:r>
+      </m:oMath>
+      <w:r>
+        <w:rPr>
+          <w:sz w:val="24"/>
+          <w:szCs w:val="24"/>
+        </w:rPr>
+        <w:t xml:space="preserve"> was less </w:t>
+      </w:r>
+      <w:proofErr w:type="gramStart"/>
+      <w:r>
+        <w:rPr>
+          <w:sz w:val="24"/>
+          <w:szCs w:val="24"/>
+        </w:rPr>
+        <w:t xml:space="preserve">than </w:t>
+      </w:r>
+      <w:proofErr w:type="gramEnd"/>
+      <m:oMath>
+        <m:sSub>
+          <m:sSubPr>
+            <m:ctrlPr>
+              <w:rPr>
+                <w:rFonts w:ascii="Cambria Math" w:hAnsi="Cambria Math"/>
+                <w:i/>
+                <w:sz w:val="24"/>
+                <w:szCs w:val="24"/>
+              </w:rPr>
+            </m:ctrlPr>
+          </m:sSubPr>
+          <m:e>
+            <m:r>
+              <w:rPr>
+                <w:rFonts w:ascii="Cambria Math" w:hAnsi="Cambria Math"/>
+                <w:sz w:val="24"/>
+                <w:szCs w:val="24"/>
+              </w:rPr>
+              <m:t>Z</m:t>
+            </m:r>
+          </m:e>
+          <m:sub>
+            <m:r>
+              <w:rPr>
+                <w:rFonts w:ascii="Cambria Math" w:hAnsi="Cambria Math"/>
+                <w:sz w:val="24"/>
+                <w:szCs w:val="24"/>
+              </w:rPr>
+              <m:t>α</m:t>
+            </m:r>
+          </m:sub>
+        </m:sSub>
+        <m:r>
+          <w:rPr>
+            <w:rFonts w:ascii="Cambria Math" w:hAnsi="Cambria Math"/>
+            <w:sz w:val="24"/>
+            <w:szCs w:val="24"/>
+          </w:rPr>
+          <m:t>=</m:t>
+        </m:r>
+        <m:sSub>
+          <m:sSubPr>
+            <m:ctrlPr>
+              <w:rPr>
+                <w:rFonts w:ascii="Cambria Math" w:hAnsi="Cambria Math"/>
+                <w:i/>
+                <w:sz w:val="24"/>
+                <w:szCs w:val="24"/>
+              </w:rPr>
+            </m:ctrlPr>
+          </m:sSubPr>
+          <m:e>
+            <m:r>
+              <w:rPr>
+                <w:rFonts w:ascii="Cambria Math" w:hAnsi="Cambria Math"/>
+                <w:sz w:val="24"/>
+                <w:szCs w:val="24"/>
+              </w:rPr>
+              <m:t>Z</m:t>
+            </m:r>
+          </m:e>
+          <m:sub>
+            <m:r>
+              <w:rPr>
+                <w:rFonts w:ascii="Cambria Math" w:hAnsi="Cambria Math"/>
+                <w:sz w:val="24"/>
+                <w:szCs w:val="24"/>
+              </w:rPr>
+              <m:t>0.05</m:t>
+            </m:r>
+          </m:sub>
+        </m:sSub>
+        <m:r>
+          <w:rPr>
+            <w:rFonts w:ascii="Cambria Math" w:hAnsi="Cambria Math"/>
+            <w:sz w:val="24"/>
+            <w:szCs w:val="24"/>
+          </w:rPr>
+          <m:t>=1.645</m:t>
+        </m:r>
+      </m:oMath>
+      <w:r>
+        <w:rPr>
+          <w:rFonts w:eastAsiaTheme="minorEastAsia"/>
+          <w:sz w:val="24"/>
+          <w:szCs w:val="24"/>
+        </w:rPr>
+        <w:t xml:space="preserve">, </w:t>
+      </w:r>
+      <m:oMath>
+        <m:r>
+          <w:rPr>
+            <w:rFonts w:ascii="Cambria Math" w:eastAsiaTheme="minorEastAsia" w:hAnsi="Cambria Math"/>
+            <w:sz w:val="24"/>
+            <w:szCs w:val="24"/>
+          </w:rPr>
+          <m:t>P=0.981555933</m:t>
+        </m:r>
+      </m:oMath>
+      <w:r>
+        <w:rPr>
+          <w:rFonts w:eastAsiaTheme="minorEastAsia"/>
+          <w:sz w:val="24"/>
+          <w:szCs w:val="24"/>
+        </w:rPr>
+        <w:t xml:space="preserve"> was far greater than the confidence level </w:t>
+      </w:r>
+      <m:oMath>
+        <m:r>
+          <w:rPr>
+            <w:rFonts w:ascii="Cambria Math" w:eastAsiaTheme="minorEastAsia" w:hAnsi="Cambria Math"/>
+            <w:sz w:val="24"/>
+            <w:szCs w:val="24"/>
+          </w:rPr>
+          <m:t>α=0.05</m:t>
+        </m:r>
+      </m:oMath>
+      <w:r>
+        <w:rPr>
+          <w:rFonts w:eastAsiaTheme="minorEastAsia"/>
+          <w:sz w:val="24"/>
+          <w:szCs w:val="24"/>
+        </w:rPr>
+        <w:t xml:space="preserve">, and the hypothesized proportion </w:t>
+      </w:r>
+      <m:oMath>
+        <m:sSub>
+          <m:sSubPr>
+            <m:ctrlPr>
+              <w:rPr>
+                <w:rFonts w:ascii="Cambria Math" w:eastAsiaTheme="minorEastAsia" w:hAnsi="Cambria Math"/>
+                <w:i/>
+                <w:sz w:val="24"/>
+                <w:szCs w:val="24"/>
+              </w:rPr>
+            </m:ctrlPr>
+          </m:sSubPr>
+          <m:e>
+            <m:r>
+              <w:rPr>
+                <w:rFonts w:ascii="Cambria Math" w:eastAsiaTheme="minorEastAsia" w:hAnsi="Cambria Math"/>
+                <w:sz w:val="24"/>
+                <w:szCs w:val="24"/>
+              </w:rPr>
+              <m:t>p</m:t>
+            </m:r>
+          </m:e>
+          <m:sub>
+            <m:r>
+              <w:rPr>
+                <w:rFonts w:ascii="Cambria Math" w:eastAsiaTheme="minorEastAsia" w:hAnsi="Cambria Math"/>
+                <w:sz w:val="24"/>
+                <w:szCs w:val="24"/>
+              </w:rPr>
+              <m:t>0</m:t>
+            </m:r>
+          </m:sub>
+        </m:sSub>
+        <m:r>
+          <w:rPr>
+            <w:rFonts w:ascii="Cambria Math" w:eastAsiaTheme="minorEastAsia" w:hAnsi="Cambria Math"/>
+            <w:sz w:val="24"/>
+            <w:szCs w:val="24"/>
+          </w:rPr>
+          <m:t>=.1</m:t>
+        </m:r>
+      </m:oMath>
+      <w:r>
+        <w:rPr>
+          <w:rFonts w:eastAsiaTheme="minorEastAsia"/>
+          <w:sz w:val="24"/>
+          <w:szCs w:val="24"/>
+        </w:rPr>
+        <w:t xml:space="preserve"> was well within the confidence interval </w:t>
+      </w:r>
+      <m:oMath>
+        <m:r>
+          <w:rPr>
+            <w:rFonts w:ascii="Cambria Math" w:eastAsiaTheme="minorEastAsia" w:hAnsi="Cambria Math"/>
+            <w:sz w:val="24"/>
+            <w:szCs w:val="24"/>
+          </w:rPr>
+          <m:t>p≥0.052983914</m:t>
+        </m:r>
+      </m:oMath>
+      <w:r>
+        <w:rPr>
+          <w:rFonts w:eastAsiaTheme="minorEastAsia"/>
+          <w:sz w:val="24"/>
+          <w:szCs w:val="24"/>
+        </w:rPr>
+        <w:t>. Thus, we cannot say with anything resembling a reasonable level of certainty that the proportion of self-posts is not less than .1 in the top 10,000 reddit posts. We can also say with 95% confidence that the true proportion of self-posts in the top 10,000 reddit posts is greater than 0.052983914.</w:t>
+      </w:r>
+    </w:p>
+    <w:p>
+      <w:pPr>
+        <w:spacing w:line="480" w:lineRule="auto"/>
+        <w:contextualSpacing/>
+        <w:rPr>
+          <w:rFonts w:eastAsiaTheme="minorEastAsia"/>
+          <w:sz w:val="24"/>
+          <w:szCs w:val="24"/>
+        </w:rPr>
+      </w:pPr>
+      <w:r>
+        <w:rPr>
+          <w:rFonts w:eastAsiaTheme="minorEastAsia"/>
+          <w:b/>
+          <w:sz w:val="24"/>
+          <w:szCs w:val="24"/>
+        </w:rPr>
+        <w:t>Conclusion</w:t>
+      </w:r>
+    </w:p>
+    <w:p>
+      <w:pPr>
+        <w:spacing w:line="480" w:lineRule="auto"/>
+        <w:contextualSpacing/>
+        <w:rPr>
+          <w:rFonts w:eastAsiaTheme="minorEastAsia"/>
+          <w:sz w:val="24"/>
+          <w:szCs w:val="24"/>
+        </w:rPr>
+      </w:pPr>
+      <w:r>
+        <w:rPr>
+          <w:rFonts w:eastAsiaTheme="minorEastAsia"/>
+          <w:sz w:val="24"/>
+          <w:szCs w:val="24"/>
+        </w:rPr>
+        <w:tab/>
+        <w:t xml:space="preserve">This project examined a number of factors concerning the highest ranking reddit posts, and provides a succinct overview of the characteristics of these popular posts. It was determined that there was no correlation between a post’s ranking and the number of comments on that post. It was also determined that the time of a day that the top 10,000 reddit posts were submitted was a normally distributed random variable. Furthermore, it was found that </w:t>
+      </w:r>
+      <w:r>
+        <w:rPr>
+          <w:rFonts w:eastAsiaTheme="minorEastAsia"/>
+          <w:sz w:val="24"/>
+          <w:szCs w:val="24"/>
+        </w:rPr>
+        <w:t>the average submission time-of-day of the most popular posts on reddit was before 0900 Central time, implying that reddit is most active in the American morning. Finally, it was concluded that less than 10% of the top 10,000 reddit posts were self-posts, indicating links have a higher probability of scoring highly than self-posts.</w:t>
+      </w:r>
+    </w:p>
+    <w:p>
+      <w:pPr>
+        <w:spacing w:line="480" w:lineRule="auto"/>
+        <w:contextualSpacing/>
+        <w:rPr>
+          <w:sz w:val="24"/>
+          <w:szCs w:val="24"/>
+        </w:rPr>
+      </w:pPr>
+      <w:r>
+        <w:rPr>
+          <w:rFonts w:eastAsiaTheme="minorEastAsia"/>
+          <w:sz w:val="24"/>
+          <w:szCs w:val="24"/>
+        </w:rPr>
+        <w:tab/>
+        <w:t xml:space="preserve">Further research into reddit posts might do well to collect much larger samples, time and resource permitting, from all reddit posts, and to compute similar statistics. This would provide a </w:t>
+      </w:r>
+      <w:r>
+        <w:rPr>
+          <w:rFonts w:eastAsiaTheme="minorEastAsia"/>
+          <w:sz w:val="24"/>
+          <w:szCs w:val="24"/>
+        </w:rPr>
+        <w:lastRenderedPageBreak/>
+        <w:t>better look at what makes a reddit post score low, mid-range, or high, rather than simply examining the characteristics of highly-ranked posts.</w:t>
+      </w:r>
       <w:bookmarkStart w:id="0" w:name="_GoBack"/>
       <w:bookmarkEnd w:id="0"/>
     </w:p>
@@ -10006,11 +10428,11 @@
           <c:showPercent val="0"/>
           <c:showBubbleSize val="0"/>
         </c:dLbls>
-        <c:axId val="215056384"/>
-        <c:axId val="226049408"/>
+        <c:axId val="214068608"/>
+        <c:axId val="214337408"/>
       </c:scatterChart>
       <c:valAx>
-        <c:axId val="215056384"/>
+        <c:axId val="214068608"/>
         <c:scaling>
           <c:orientation val="minMax"/>
         </c:scaling>
@@ -10038,12 +10460,12 @@
         <c:majorTickMark val="out"/>
         <c:minorTickMark val="none"/>
         <c:tickLblPos val="nextTo"/>
-        <c:crossAx val="226049408"/>
+        <c:crossAx val="214337408"/>
         <c:crosses val="autoZero"/>
         <c:crossBetween val="midCat"/>
       </c:valAx>
       <c:valAx>
-        <c:axId val="226049408"/>
+        <c:axId val="214337408"/>
         <c:scaling>
           <c:orientation val="maxMin"/>
         </c:scaling>
@@ -10072,7 +10494,7 @@
         <c:majorTickMark val="out"/>
         <c:minorTickMark val="none"/>
         <c:tickLblPos val="nextTo"/>
-        <c:crossAx val="215056384"/>
+        <c:crossAx val="214068608"/>
         <c:crosses val="autoZero"/>
         <c:crossBetween val="midCat"/>
       </c:valAx>
@@ -13172,11 +13594,11 @@
           <c:showPercent val="0"/>
           <c:showBubbleSize val="0"/>
         </c:dLbls>
-        <c:axId val="219954560"/>
-        <c:axId val="221320704"/>
+        <c:axId val="160929280"/>
+        <c:axId val="160931200"/>
       </c:scatterChart>
       <c:valAx>
-        <c:axId val="219954560"/>
+        <c:axId val="160929280"/>
         <c:scaling>
           <c:orientation val="minMax"/>
         </c:scaling>
@@ -13209,12 +13631,12 @@
         <c:majorTickMark val="out"/>
         <c:minorTickMark val="none"/>
         <c:tickLblPos val="nextTo"/>
-        <c:crossAx val="221320704"/>
+        <c:crossAx val="160931200"/>
         <c:crosses val="autoZero"/>
         <c:crossBetween val="midCat"/>
       </c:valAx>
       <c:valAx>
-        <c:axId val="221320704"/>
+        <c:axId val="160931200"/>
         <c:scaling>
           <c:orientation val="minMax"/>
         </c:scaling>
@@ -13243,7 +13665,7 @@
         <c:majorTickMark val="out"/>
         <c:minorTickMark val="none"/>
         <c:tickLblPos val="nextTo"/>
-        <c:crossAx val="219954560"/>
+        <c:crossAx val="160929280"/>
         <c:crosses val="autoZero"/>
         <c:crossBetween val="midCat"/>
       </c:valAx>
@@ -13548,7 +13970,7 @@
 </file>
 
 <file path=customXml/itemProps1.xml><?xml version="1.0" encoding="utf-8"?>
-<ds:datastoreItem xmlns:ds="http://schemas.openxmlformats.org/officeDocument/2006/customXml" ds:itemID="{DF57ED7E-C11B-479D-B573-F16DFEF80FF1}">
+<ds:datastoreItem xmlns:ds="http://schemas.openxmlformats.org/officeDocument/2006/customXml" ds:itemID="{AAD01FB1-FF68-4939-9A27-7E7A3D740266}">
   <ds:schemaRefs>
     <ds:schemaRef ds:uri="http://schemas.openxmlformats.org/officeDocument/2006/bibliography"/>
   </ds:schemaRefs>

</xml_diff>